<commit_message>
Pushing Final Changes to Project 1
</commit_message>
<xml_diff>
--- a/Project1-TimeSeries/DATA624_Group4_Project1_Report_Final.docx
+++ b/Project1-TimeSeries/DATA624_Group4_Project1_Report_Final.docx
@@ -164,7 +164,6 @@
       </w:r>
       <w:r>
         <w:rPr>
-          <w:iCs/>
           <w:i/>
         </w:rPr>
         <w:t xml:space="preserve">groups</w:t>
@@ -234,70 +233,70 @@
         <w:rPr>
           <w:rStyle w:val="VerbatimChar"/>
         </w:rPr>
-        <w:t xml:space="preserve">## $ row_index &lt;int&gt; 40669, 40669, 40669, 40669, 40669, 40669, 40670, 40670, 4067~</w:t>
-      </w:r>
-      <w:r>
-        <w:br/>
-      </w:r>
-      <w:r>
-        <w:rPr>
-          <w:rStyle w:val="VerbatimChar"/>
-        </w:rPr>
-        <w:t xml:space="preserve">## $ group     &lt;chr&gt; "S03", "S02", "S01", "S06", "S05", "S04", "S03", "S02", "S01~</w:t>
-      </w:r>
-      <w:r>
-        <w:br/>
-      </w:r>
-      <w:r>
-        <w:rPr>
-          <w:rStyle w:val="VerbatimChar"/>
-        </w:rPr>
-        <w:t xml:space="preserve">## $ var01     &lt;dbl&gt; 30.64286, 10.28000, 26.61000, 27.48000, 69.26000, 17.20000, ~</w:t>
-      </w:r>
-      <w:r>
-        <w:br/>
-      </w:r>
-      <w:r>
-        <w:rPr>
-          <w:rStyle w:val="VerbatimChar"/>
-        </w:rPr>
-        <w:t xml:space="preserve">## $ var02     &lt;int&gt; 123432400, 60855800, 10369300, 39335700, 27809100, 16587400,~</w:t>
-      </w:r>
-      <w:r>
-        <w:br/>
-      </w:r>
-      <w:r>
-        <w:rPr>
-          <w:rStyle w:val="VerbatimChar"/>
-        </w:rPr>
-        <w:t xml:space="preserve">## $ var03     &lt;dbl&gt; 30.34000, 10.05000, 25.89000, 26.82000, 68.19000, 16.88000, ~</w:t>
-      </w:r>
-      <w:r>
-        <w:br/>
-      </w:r>
-      <w:r>
-        <w:rPr>
-          <w:rStyle w:val="VerbatimChar"/>
-        </w:rPr>
-        <w:t xml:space="preserve">## $ var05     &lt;dbl&gt; 30.49000, 10.17000, 26.20000, 27.02000, 68.72000, 16.94000, ~</w:t>
-      </w:r>
-      <w:r>
-        <w:br/>
-      </w:r>
-      <w:r>
-        <w:rPr>
-          <w:rStyle w:val="VerbatimChar"/>
-        </w:rPr>
-        <w:t xml:space="preserve">## $ var07     &lt;dbl&gt; 30.57286, 10.28000, 26.01000, 27.32000, 69.15000, 17.10000, ~</w:t>
-      </w:r>
-      <w:r>
-        <w:br/>
-      </w:r>
-      <w:r>
-        <w:rPr>
-          <w:rStyle w:val="VerbatimChar"/>
-        </w:rPr>
-        <w:t xml:space="preserve">## $ date      &lt;date&gt; 2011-05-06, 2011-05-06, 2011-05-06, 2011-05-06, 2011-05-06,~</w:t>
+        <w:t xml:space="preserve">## $ row_index &lt;int&gt; 40669, 40669, 40669, 40669, 40669, 40669, 40670, 40670, 4...</w:t>
+      </w:r>
+      <w:r>
+        <w:br/>
+      </w:r>
+      <w:r>
+        <w:rPr>
+          <w:rStyle w:val="VerbatimChar"/>
+        </w:rPr>
+        <w:t xml:space="preserve">## $ group     &lt;chr&gt; "S03", "S02", "S01", "S06", "S05", "S04", "S03", "S02", "...</w:t>
+      </w:r>
+      <w:r>
+        <w:br/>
+      </w:r>
+      <w:r>
+        <w:rPr>
+          <w:rStyle w:val="VerbatimChar"/>
+        </w:rPr>
+        <w:t xml:space="preserve">## $ var01     &lt;dbl&gt; 30.64286, 10.28000, 26.61000, 27.48000, 69.26000, 17.2000...</w:t>
+      </w:r>
+      <w:r>
+        <w:br/>
+      </w:r>
+      <w:r>
+        <w:rPr>
+          <w:rStyle w:val="VerbatimChar"/>
+        </w:rPr>
+        <w:t xml:space="preserve">## $ var02     &lt;int&gt; 123432400, 60855800, 10369300, 39335700, 27809100, 165874...</w:t>
+      </w:r>
+      <w:r>
+        <w:br/>
+      </w:r>
+      <w:r>
+        <w:rPr>
+          <w:rStyle w:val="VerbatimChar"/>
+        </w:rPr>
+        <w:t xml:space="preserve">## $ var03     &lt;dbl&gt; 30.34000, 10.05000, 25.89000, 26.82000, 68.19000, 16.8800...</w:t>
+      </w:r>
+      <w:r>
+        <w:br/>
+      </w:r>
+      <w:r>
+        <w:rPr>
+          <w:rStyle w:val="VerbatimChar"/>
+        </w:rPr>
+        <w:t xml:space="preserve">## $ var05     &lt;dbl&gt; 30.49000, 10.17000, 26.20000, 27.02000, 68.72000, 16.9400...</w:t>
+      </w:r>
+      <w:r>
+        <w:br/>
+      </w:r>
+      <w:r>
+        <w:rPr>
+          <w:rStyle w:val="VerbatimChar"/>
+        </w:rPr>
+        <w:t xml:space="preserve">## $ var07     &lt;dbl&gt; 30.57286, 10.28000, 26.01000, 27.32000, 69.15000, 17.1000...</w:t>
+      </w:r>
+      <w:r>
+        <w:br/>
+      </w:r>
+      <w:r>
+        <w:rPr>
+          <w:rStyle w:val="VerbatimChar"/>
+        </w:rPr>
+        <w:t xml:space="preserve">## $ date      &lt;date&gt; 2011-05-06, 2011-05-06, 2011-05-06, 2011-05-06, 2011-05-...</w:t>
       </w:r>
     </w:p>
     <w:p>
@@ -677,7 +676,6 @@
       </w:r>
       <w:r>
         <w:rPr>
-          <w:iCs/>
           <w:i/>
         </w:rPr>
         <w:t xml:space="preserve">erroneous</w:t>
@@ -1312,21 +1310,18 @@
       <w:r>
         <w:rPr>
           <w:rStyle w:val="VerbatimChar"/>
-          <w:bCs/>
           <w:b/>
         </w:rPr>
         <w:t xml:space="preserve">auto.arima()</w:t>
       </w:r>
       <w:r>
         <w:rPr>
-          <w:bCs/>
           <w:b/>
         </w:rPr>
         <w:t xml:space="preserve"> </w:t>
       </w:r>
       <w:r>
         <w:rPr>
-          <w:bCs/>
           <w:b/>
         </w:rPr>
         <w:t xml:space="preserve">accuracy:</w:t>
@@ -1395,21 +1390,18 @@
       <w:r>
         <w:rPr>
           <w:rStyle w:val="VerbatimChar"/>
-          <w:bCs/>
           <w:b/>
         </w:rPr>
         <w:t xml:space="preserve">ets()</w:t>
       </w:r>
       <w:r>
         <w:rPr>
-          <w:bCs/>
           <w:b/>
         </w:rPr>
         <w:t xml:space="preserve"> </w:t>
       </w:r>
       <w:r>
         <w:rPr>
-          <w:bCs/>
           <w:b/>
         </w:rPr>
         <w:t xml:space="preserve">accuracy:</w:t>
@@ -2057,7 +2049,10 @@
       <w:lvlText w:val=" "/>
       <w:lvlJc w:val="left"/>
       <w:pPr>
-        <w:ind w:left="720" w:hanging="480"/>
+        <w:tabs>
+          <w:tab w:val="num" w:pos="0"/>
+        </w:tabs>
+        <w:ind w:left="480" w:hanging="480"/>
       </w:pPr>
     </w:lvl>
     <w:lvl w:ilvl="1">
@@ -2065,7 +2060,10 @@
       <w:lvlText w:val=" "/>
       <w:lvlJc w:val="left"/>
       <w:pPr>
-        <w:ind w:left="1440" w:hanging="480"/>
+        <w:tabs>
+          <w:tab w:val="num" w:pos="720"/>
+        </w:tabs>
+        <w:ind w:left="1200" w:hanging="480"/>
       </w:pPr>
     </w:lvl>
     <w:lvl w:ilvl="2">
@@ -2073,7 +2071,10 @@
       <w:lvlText w:val=" "/>
       <w:lvlJc w:val="left"/>
       <w:pPr>
-        <w:ind w:left="2160" w:hanging="480"/>
+        <w:tabs>
+          <w:tab w:val="num" w:pos="1440"/>
+        </w:tabs>
+        <w:ind w:left="1920" w:hanging="480"/>
       </w:pPr>
     </w:lvl>
     <w:lvl w:ilvl="3">
@@ -2081,7 +2082,10 @@
       <w:lvlText w:val=" "/>
       <w:lvlJc w:val="left"/>
       <w:pPr>
-        <w:ind w:left="2880" w:hanging="480"/>
+        <w:tabs>
+          <w:tab w:val="num" w:pos="2160"/>
+        </w:tabs>
+        <w:ind w:left="2640" w:hanging="480"/>
       </w:pPr>
     </w:lvl>
     <w:lvl w:ilvl="4">
@@ -2089,7 +2093,10 @@
       <w:lvlText w:val=" "/>
       <w:lvlJc w:val="left"/>
       <w:pPr>
-        <w:ind w:left="3600" w:hanging="480"/>
+        <w:tabs>
+          <w:tab w:val="num" w:pos="2880"/>
+        </w:tabs>
+        <w:ind w:left="3360" w:hanging="480"/>
       </w:pPr>
     </w:lvl>
     <w:lvl w:ilvl="5">
@@ -2097,7 +2104,10 @@
       <w:lvlText w:val=" "/>
       <w:lvlJc w:val="left"/>
       <w:pPr>
-        <w:ind w:left="4320" w:hanging="480"/>
+        <w:tabs>
+          <w:tab w:val="num" w:pos="3600"/>
+        </w:tabs>
+        <w:ind w:left="4080" w:hanging="480"/>
       </w:pPr>
     </w:lvl>
     <w:lvl w:ilvl="6">
@@ -2105,7 +2115,10 @@
       <w:lvlText w:val=" "/>
       <w:lvlJc w:val="left"/>
       <w:pPr>
-        <w:ind w:left="5040" w:hanging="480"/>
+        <w:tabs>
+          <w:tab w:val="num" w:pos="4320"/>
+        </w:tabs>
+        <w:ind w:left="4800" w:hanging="480"/>
       </w:pPr>
     </w:lvl>
     <w:lvl w:ilvl="7">
@@ -2113,7 +2126,10 @@
       <w:lvlText w:val=" "/>
       <w:lvlJc w:val="left"/>
       <w:pPr>
-        <w:ind w:left="5760" w:hanging="480"/>
+        <w:tabs>
+          <w:tab w:val="num" w:pos="5040"/>
+        </w:tabs>
+        <w:ind w:left="5520" w:hanging="480"/>
       </w:pPr>
     </w:lvl>
     <w:lvl w:ilvl="8">
@@ -2121,7 +2137,10 @@
       <w:lvlText w:val=" "/>
       <w:lvlJc w:val="left"/>
       <w:pPr>
-        <w:ind w:left="6480" w:hanging="480"/>
+        <w:tabs>
+          <w:tab w:val="num" w:pos="5760"/>
+        </w:tabs>
+        <w:ind w:left="6240" w:hanging="480"/>
       </w:pPr>
     </w:lvl>
   </w:abstractNum>
@@ -2133,7 +2152,10 @@
       <w:lvlText w:val="•"/>
       <w:lvlJc w:val="left"/>
       <w:pPr>
-        <w:ind w:left="720" w:hanging="480"/>
+        <w:tabs>
+          <w:tab w:val="num" w:pos="0"/>
+        </w:tabs>
+        <w:ind w:left="480" w:hanging="480"/>
       </w:pPr>
     </w:lvl>
     <w:lvl w:ilvl="1">
@@ -2141,7 +2163,10 @@
       <w:lvlText w:val="–"/>
       <w:lvlJc w:val="left"/>
       <w:pPr>
-        <w:ind w:left="1440" w:hanging="480"/>
+        <w:tabs>
+          <w:tab w:val="num" w:pos="720"/>
+        </w:tabs>
+        <w:ind w:left="1200" w:hanging="480"/>
       </w:pPr>
     </w:lvl>
     <w:lvl w:ilvl="2">
@@ -2149,7 +2174,10 @@
       <w:lvlText w:val="•"/>
       <w:lvlJc w:val="left"/>
       <w:pPr>
-        <w:ind w:left="2160" w:hanging="480"/>
+        <w:tabs>
+          <w:tab w:val="num" w:pos="1440"/>
+        </w:tabs>
+        <w:ind w:left="1920" w:hanging="480"/>
       </w:pPr>
     </w:lvl>
     <w:lvl w:ilvl="3">
@@ -2157,7 +2185,10 @@
       <w:lvlText w:val="–"/>
       <w:lvlJc w:val="left"/>
       <w:pPr>
-        <w:ind w:left="2880" w:hanging="480"/>
+        <w:tabs>
+          <w:tab w:val="num" w:pos="2160"/>
+        </w:tabs>
+        <w:ind w:left="2640" w:hanging="480"/>
       </w:pPr>
     </w:lvl>
     <w:lvl w:ilvl="4">
@@ -2165,7 +2196,10 @@
       <w:lvlText w:val="•"/>
       <w:lvlJc w:val="left"/>
       <w:pPr>
-        <w:ind w:left="3600" w:hanging="480"/>
+        <w:tabs>
+          <w:tab w:val="num" w:pos="2880"/>
+        </w:tabs>
+        <w:ind w:left="3360" w:hanging="480"/>
       </w:pPr>
     </w:lvl>
     <w:lvl w:ilvl="5">
@@ -2173,7 +2207,10 @@
       <w:lvlText w:val="–"/>
       <w:lvlJc w:val="left"/>
       <w:pPr>
-        <w:ind w:left="4320" w:hanging="480"/>
+        <w:tabs>
+          <w:tab w:val="num" w:pos="3600"/>
+        </w:tabs>
+        <w:ind w:left="4080" w:hanging="480"/>
       </w:pPr>
     </w:lvl>
     <w:lvl w:ilvl="6">
@@ -2181,7 +2218,10 @@
       <w:lvlText w:val="•"/>
       <w:lvlJc w:val="left"/>
       <w:pPr>
-        <w:ind w:left="5040" w:hanging="480"/>
+        <w:tabs>
+          <w:tab w:val="num" w:pos="4320"/>
+        </w:tabs>
+        <w:ind w:left="4800" w:hanging="480"/>
       </w:pPr>
     </w:lvl>
     <w:lvl w:ilvl="7">
@@ -2189,7 +2229,10 @@
       <w:lvlText w:val="–"/>
       <w:lvlJc w:val="left"/>
       <w:pPr>
-        <w:ind w:left="5760" w:hanging="480"/>
+        <w:tabs>
+          <w:tab w:val="num" w:pos="5040"/>
+        </w:tabs>
+        <w:ind w:left="5520" w:hanging="480"/>
       </w:pPr>
     </w:lvl>
     <w:lvl w:ilvl="8">
@@ -2197,7 +2240,10 @@
       <w:lvlText w:val="•"/>
       <w:lvlJc w:val="left"/>
       <w:pPr>
-        <w:ind w:left="6480" w:hanging="480"/>
+        <w:tabs>
+          <w:tab w:val="num" w:pos="5760"/>
+        </w:tabs>
+        <w:ind w:left="6240" w:hanging="480"/>
       </w:pPr>
     </w:lvl>
   </w:abstractNum>
@@ -2565,21 +2611,6 @@
         <w:right w:w="108" w:type="dxa"/>
       </w:tblCellMar>
     </w:tblPr>
-    <w:tblStylePr w:type="firstRow">
-      <w:tblPr>
-        <w:jc w:val="left"/>
-        <w:tblInd w:w="0" w:type="dxa"/>
-      </w:tblPr>
-      <w:trPr>
-        <w:jc w:val="left"/>
-      </w:trPr>
-      <w:tcPr>
-        <w:vAlign w:val="bottom"/>
-        <w:tcBorders>
-          <w:bottom w:val="single"/>
-        </w:tcBorders>
-      </w:tcPr>
-    </w:tblStylePr>
   </w:style>
   <w:style w:type="paragraph" w:customStyle="1" w:styleId="DefinitionTerm">
     <w:name w:val="Definition Term"/>

</xml_diff>